<commit_message>
Update 2: Progress Report
</commit_message>
<xml_diff>
--- a/Assignment 4 - 2D Animation/Assignment 4 Progress Report 4.1.docx
+++ b/Assignment 4 - 2D Animation/Assignment 4 Progress Report 4.1.docx
@@ -170,7 +170,48 @@
           <w:szCs w:val="24"/>
           <w:highlight w:val="yellow"/>
         </w:rPr>
-        <w:t>Some transforms we will most likely need to use include:</w:t>
+        <w:t xml:space="preserve">Some transforms we will most likely need to use include: </w:t>
+      </w:r>
+      <w:r>
+        <w:rPr>
+          <w:rFonts w:ascii="Times New Roman" w:hAnsi="Times New Roman" w:cs="Times New Roman"/>
+          <w:sz w:val="24"/>
+          <w:szCs w:val="24"/>
+          <w:highlight w:val="yellow"/>
+        </w:rPr>
+        <w:t>translate, rotate, and scale.</w:t>
+      </w:r>
+      <w:r>
+        <w:rPr>
+          <w:rFonts w:ascii="Times New Roman" w:hAnsi="Times New Roman" w:cs="Times New Roman"/>
+          <w:sz w:val="24"/>
+          <w:szCs w:val="24"/>
+        </w:rPr>
+        <w:t xml:space="preserve"> </w:t>
+      </w:r>
+      <w:r>
+        <w:rPr>
+          <w:rFonts w:ascii="Times New Roman" w:hAnsi="Times New Roman" w:cs="Times New Roman"/>
+          <w:sz w:val="24"/>
+          <w:szCs w:val="24"/>
+        </w:rPr>
+        <w:t>Our current progress on implementing these classes is complet</w:t>
+      </w:r>
+      <w:r>
+        <w:rPr>
+          <w:rFonts w:ascii="Times New Roman" w:hAnsi="Times New Roman" w:cs="Times New Roman"/>
+          <w:sz w:val="24"/>
+          <w:szCs w:val="24"/>
+        </w:rPr>
+        <w:t>ion of</w:t>
+      </w:r>
+      <w:r>
+        <w:rPr>
+          <w:rFonts w:ascii="Times New Roman" w:hAnsi="Times New Roman" w:cs="Times New Roman"/>
+          <w:sz w:val="24"/>
+          <w:szCs w:val="24"/>
+        </w:rPr>
+        <w:t xml:space="preserve"> the Ship, Cannonball, and Cloud classes.</w:t>
       </w:r>
       <w:r>
         <w:rPr>
@@ -196,7 +237,23 @@
           <w:sz w:val="24"/>
           <w:szCs w:val="24"/>
         </w:rPr>
-        <w:t>Our current progress on implementing these classes is completing the Ship, Cannonball, and Cloud classes.</w:t>
+        <w:t xml:space="preserve">The following indicates who is working on </w:t>
+      </w:r>
+      <w:r>
+        <w:rPr>
+          <w:rFonts w:ascii="Times New Roman" w:hAnsi="Times New Roman" w:cs="Times New Roman"/>
+          <w:sz w:val="24"/>
+          <w:szCs w:val="24"/>
+        </w:rPr>
+        <w:t>each class</w:t>
+      </w:r>
+      <w:r>
+        <w:rPr>
+          <w:rFonts w:ascii="Times New Roman" w:hAnsi="Times New Roman" w:cs="Times New Roman"/>
+          <w:sz w:val="24"/>
+          <w:szCs w:val="24"/>
+        </w:rPr>
+        <w:t>:</w:t>
       </w:r>
     </w:p>
     <w:p>
@@ -214,7 +271,7 @@
           <w:sz w:val="24"/>
           <w:szCs w:val="24"/>
         </w:rPr>
-        <w:t>The following indicates who is working on which classes:</w:t>
+        <w:t>Alex: Sun, Moon</w:t>
       </w:r>
     </w:p>
     <w:p>
@@ -232,15 +289,7 @@
           <w:sz w:val="24"/>
           <w:szCs w:val="24"/>
         </w:rPr>
-        <w:t>Alex: Sun, Moon</w:t>
-      </w:r>
-      <w:r>
-        <w:rPr>
-          <w:rFonts w:ascii="Times New Roman" w:hAnsi="Times New Roman" w:cs="Times New Roman"/>
-          <w:sz w:val="24"/>
-          <w:szCs w:val="24"/>
-        </w:rPr>
-        <w:t xml:space="preserve">, </w:t>
+        <w:t>Albert: Ship, Cannonball, Flag, Waves</w:t>
       </w:r>
     </w:p>
     <w:p>
@@ -258,7 +307,7 @@
           <w:sz w:val="24"/>
           <w:szCs w:val="24"/>
         </w:rPr>
-        <w:t>Albert: Ship, Cannonball, Flag, Waves</w:t>
+        <w:t>Amar: Cloud, Actor</w:t>
       </w:r>
     </w:p>
     <w:p>
@@ -276,18 +325,40 @@
           <w:sz w:val="24"/>
           <w:szCs w:val="24"/>
         </w:rPr>
-        <w:t>Amar: Cloud, Actor</w:t>
-      </w:r>
-    </w:p>
-    <w:p>
-      <w:pPr>
-        <w:spacing w:line="360" w:lineRule="auto"/>
-        <w:rPr>
-          <w:rFonts w:ascii="Times New Roman" w:hAnsi="Times New Roman" w:cs="Times New Roman"/>
-          <w:sz w:val="24"/>
-          <w:szCs w:val="24"/>
-        </w:rPr>
-      </w:pPr>
+        <w:t>Our plan for integrating our separate pieces for the final submission is working separately on different regions/areas of the sketch and combining them later for the sake of efficiency and time. The ship and all its part</w:t>
+      </w:r>
+      <w:r>
+        <w:rPr>
+          <w:rFonts w:ascii="Times New Roman" w:hAnsi="Times New Roman" w:cs="Times New Roman"/>
+          <w:sz w:val="24"/>
+          <w:szCs w:val="24"/>
+        </w:rPr>
+        <w:t>s</w:t>
+      </w:r>
+      <w:r>
+        <w:rPr>
+          <w:rFonts w:ascii="Times New Roman" w:hAnsi="Times New Roman" w:cs="Times New Roman"/>
+          <w:sz w:val="24"/>
+          <w:szCs w:val="24"/>
+        </w:rPr>
+        <w:t xml:space="preserve"> will take the middle/lower portion of the sketch, while the cloud portion will be slightly higher, and the sun and moon </w:t>
+      </w:r>
+      <w:r>
+        <w:rPr>
+          <w:rFonts w:ascii="Times New Roman" w:hAnsi="Times New Roman" w:cs="Times New Roman"/>
+          <w:sz w:val="24"/>
+          <w:szCs w:val="24"/>
+        </w:rPr>
+        <w:t xml:space="preserve">will be </w:t>
+      </w:r>
+      <w:r>
+        <w:rPr>
+          <w:rFonts w:ascii="Times New Roman" w:hAnsi="Times New Roman" w:cs="Times New Roman"/>
+          <w:sz w:val="24"/>
+          <w:szCs w:val="24"/>
+        </w:rPr>
+        <w:t>even higher than that.</w:t>
+      </w:r>
     </w:p>
     <w:sectPr>
       <w:pgSz w:w="12240" w:h="15840"/>
@@ -725,6 +796,15 @@
     <w:semiHidden/>
     <w:unhideWhenUsed/>
   </w:style>
+  <w:style w:type="paragraph" w:styleId="NoSpacing">
+    <w:name w:val="No Spacing"/>
+    <w:uiPriority w:val="1"/>
+    <w:qFormat/>
+    <w:rsid w:val="00513BFA"/>
+    <w:pPr>
+      <w:spacing w:after="0" w:line="240" w:lineRule="auto"/>
+    </w:pPr>
+  </w:style>
 </w:styles>
 </file>
 

</xml_diff>

<commit_message>
Finalize Progress Report 4.1
</commit_message>
<xml_diff>
--- a/Assignment 4 - 2D Animation/Assignment 4 Progress Report 4.1.docx
+++ b/Assignment 4 - 2D Animation/Assignment 4 Progress Report 4.1.docx
@@ -67,6 +67,41 @@
         <w:spacing w:line="360" w:lineRule="auto"/>
         <w:rPr>
           <w:rFonts w:ascii="Times New Roman" w:hAnsi="Times New Roman" w:cs="Times New Roman"/>
+          <w:b/>
+          <w:bCs/>
+          <w:sz w:val="24"/>
+          <w:szCs w:val="24"/>
+          <w:u w:val="single"/>
+        </w:rPr>
+      </w:pPr>
+      <w:r>
+        <w:rPr>
+          <w:rFonts w:ascii="Times New Roman" w:hAnsi="Times New Roman" w:cs="Times New Roman"/>
+          <w:b/>
+          <w:bCs/>
+          <w:sz w:val="24"/>
+          <w:szCs w:val="24"/>
+          <w:u w:val="single"/>
+        </w:rPr>
+        <w:t>Animation</w:t>
+      </w:r>
+      <w:r>
+        <w:rPr>
+          <w:rFonts w:ascii="Times New Roman" w:hAnsi="Times New Roman" w:cs="Times New Roman"/>
+          <w:b/>
+          <w:bCs/>
+          <w:sz w:val="24"/>
+          <w:szCs w:val="24"/>
+          <w:u w:val="single"/>
+        </w:rPr>
+        <w:t xml:space="preserve"> Plan:</w:t>
+      </w:r>
+    </w:p>
+    <w:p>
+      <w:pPr>
+        <w:spacing w:line="360" w:lineRule="auto"/>
+        <w:rPr>
+          <w:rFonts w:ascii="Times New Roman" w:hAnsi="Times New Roman" w:cs="Times New Roman"/>
           <w:sz w:val="24"/>
           <w:szCs w:val="24"/>
         </w:rPr>
@@ -89,6 +124,40 @@
           <w:szCs w:val="24"/>
         </w:rPr>
       </w:pPr>
+    </w:p>
+    <w:p>
+      <w:pPr>
+        <w:spacing w:line="360" w:lineRule="auto"/>
+        <w:rPr>
+          <w:rFonts w:ascii="Times New Roman" w:hAnsi="Times New Roman" w:cs="Times New Roman"/>
+          <w:b/>
+          <w:bCs/>
+          <w:sz w:val="24"/>
+          <w:szCs w:val="24"/>
+          <w:u w:val="single"/>
+        </w:rPr>
+      </w:pPr>
+      <w:r>
+        <w:rPr>
+          <w:rFonts w:ascii="Times New Roman" w:hAnsi="Times New Roman" w:cs="Times New Roman"/>
+          <w:b/>
+          <w:bCs/>
+          <w:sz w:val="24"/>
+          <w:szCs w:val="24"/>
+          <w:u w:val="single"/>
+        </w:rPr>
+        <w:t>Current Progress:</w:t>
+      </w:r>
+    </w:p>
+    <w:p>
+      <w:pPr>
+        <w:spacing w:line="360" w:lineRule="auto"/>
+        <w:rPr>
+          <w:rFonts w:ascii="Times New Roman" w:hAnsi="Times New Roman" w:cs="Times New Roman"/>
+          <w:sz w:val="24"/>
+          <w:szCs w:val="24"/>
+        </w:rPr>
+      </w:pPr>
       <w:r>
         <w:rPr>
           <w:rFonts w:ascii="Times New Roman" w:hAnsi="Times New Roman" w:cs="Times New Roman"/>
@@ -139,6 +208,40 @@
           <w:szCs w:val="24"/>
         </w:rPr>
       </w:pPr>
+    </w:p>
+    <w:p>
+      <w:pPr>
+        <w:spacing w:line="360" w:lineRule="auto"/>
+        <w:rPr>
+          <w:rFonts w:ascii="Times New Roman" w:hAnsi="Times New Roman" w:cs="Times New Roman"/>
+          <w:b/>
+          <w:bCs/>
+          <w:sz w:val="24"/>
+          <w:szCs w:val="24"/>
+          <w:u w:val="single"/>
+        </w:rPr>
+      </w:pPr>
+      <w:r>
+        <w:rPr>
+          <w:rFonts w:ascii="Times New Roman" w:hAnsi="Times New Roman" w:cs="Times New Roman"/>
+          <w:b/>
+          <w:bCs/>
+          <w:sz w:val="24"/>
+          <w:szCs w:val="24"/>
+          <w:u w:val="single"/>
+        </w:rPr>
+        <w:t>Necessary Classes:</w:t>
+      </w:r>
+    </w:p>
+    <w:p>
+      <w:pPr>
+        <w:spacing w:line="360" w:lineRule="auto"/>
+        <w:rPr>
+          <w:rFonts w:ascii="Times New Roman" w:hAnsi="Times New Roman" w:cs="Times New Roman"/>
+          <w:sz w:val="24"/>
+          <w:szCs w:val="24"/>
+        </w:rPr>
+      </w:pPr>
       <w:r>
         <w:rPr>
           <w:rFonts w:ascii="Times New Roman" w:hAnsi="Times New Roman" w:cs="Times New Roman"/>
@@ -168,18 +271,8 @@
           <w:rFonts w:ascii="Times New Roman" w:hAnsi="Times New Roman" w:cs="Times New Roman"/>
           <w:sz w:val="24"/>
           <w:szCs w:val="24"/>
-          <w:highlight w:val="yellow"/>
-        </w:rPr>
-        <w:t xml:space="preserve">Some transforms we will most likely need to use include: </w:t>
-      </w:r>
-      <w:r>
-        <w:rPr>
-          <w:rFonts w:ascii="Times New Roman" w:hAnsi="Times New Roman" w:cs="Times New Roman"/>
-          <w:sz w:val="24"/>
-          <w:szCs w:val="24"/>
-          <w:highlight w:val="yellow"/>
-        </w:rPr>
-        <w:t>translate, rotate, and scale.</w:t>
+        </w:rPr>
+        <w:t>We will likely need to use translation, rotation and scaling in our animation.</w:t>
       </w:r>
       <w:r>
         <w:rPr>
@@ -195,7 +288,23 @@
           <w:sz w:val="24"/>
           <w:szCs w:val="24"/>
         </w:rPr>
-        <w:t>Our current progress on implementing these classes is complet</w:t>
+        <w:t xml:space="preserve">Our current progress on implementing these classes is </w:t>
+      </w:r>
+      <w:r>
+        <w:rPr>
+          <w:rFonts w:ascii="Times New Roman" w:hAnsi="Times New Roman" w:cs="Times New Roman"/>
+          <w:sz w:val="24"/>
+          <w:szCs w:val="24"/>
+        </w:rPr>
+        <w:t xml:space="preserve">the </w:t>
+      </w:r>
+      <w:r>
+        <w:rPr>
+          <w:rFonts w:ascii="Times New Roman" w:hAnsi="Times New Roman" w:cs="Times New Roman"/>
+          <w:sz w:val="24"/>
+          <w:szCs w:val="24"/>
+        </w:rPr>
+        <w:t>complet</w:t>
       </w:r>
       <w:r>
         <w:rPr>
@@ -231,21 +340,90 @@
           <w:szCs w:val="24"/>
         </w:rPr>
       </w:pPr>
-      <w:r>
-        <w:rPr>
-          <w:rFonts w:ascii="Times New Roman" w:hAnsi="Times New Roman" w:cs="Times New Roman"/>
-          <w:sz w:val="24"/>
-          <w:szCs w:val="24"/>
-        </w:rPr>
-        <w:t xml:space="preserve">The following indicates who is working on </w:t>
-      </w:r>
-      <w:r>
-        <w:rPr>
-          <w:rFonts w:ascii="Times New Roman" w:hAnsi="Times New Roman" w:cs="Times New Roman"/>
-          <w:sz w:val="24"/>
-          <w:szCs w:val="24"/>
-        </w:rPr>
-        <w:t>each class</w:t>
+    </w:p>
+    <w:p>
+      <w:pPr>
+        <w:spacing w:line="360" w:lineRule="auto"/>
+        <w:rPr>
+          <w:rFonts w:ascii="Times New Roman" w:hAnsi="Times New Roman" w:cs="Times New Roman"/>
+          <w:sz w:val="24"/>
+          <w:szCs w:val="24"/>
+        </w:rPr>
+      </w:pPr>
+    </w:p>
+    <w:p>
+      <w:pPr>
+        <w:spacing w:line="360" w:lineRule="auto"/>
+        <w:rPr>
+          <w:rFonts w:ascii="Times New Roman" w:hAnsi="Times New Roman" w:cs="Times New Roman"/>
+          <w:b/>
+          <w:bCs/>
+          <w:sz w:val="24"/>
+          <w:szCs w:val="24"/>
+          <w:u w:val="single"/>
+        </w:rPr>
+      </w:pPr>
+      <w:r>
+        <w:rPr>
+          <w:rFonts w:ascii="Times New Roman" w:hAnsi="Times New Roman" w:cs="Times New Roman"/>
+          <w:b/>
+          <w:bCs/>
+          <w:sz w:val="24"/>
+          <w:szCs w:val="24"/>
+          <w:u w:val="single"/>
+        </w:rPr>
+        <w:lastRenderedPageBreak/>
+        <w:t>Work Breakdown:</w:t>
+      </w:r>
+    </w:p>
+    <w:p>
+      <w:pPr>
+        <w:spacing w:line="360" w:lineRule="auto"/>
+        <w:rPr>
+          <w:rFonts w:ascii="Times New Roman" w:hAnsi="Times New Roman" w:cs="Times New Roman"/>
+          <w:sz w:val="24"/>
+          <w:szCs w:val="24"/>
+        </w:rPr>
+      </w:pPr>
+      <w:r>
+        <w:rPr>
+          <w:rFonts w:ascii="Times New Roman" w:hAnsi="Times New Roman" w:cs="Times New Roman"/>
+          <w:sz w:val="24"/>
+          <w:szCs w:val="24"/>
+        </w:rPr>
+        <w:t xml:space="preserve">The following </w:t>
+      </w:r>
+      <w:r>
+        <w:rPr>
+          <w:rFonts w:ascii="Times New Roman" w:hAnsi="Times New Roman" w:cs="Times New Roman"/>
+          <w:sz w:val="24"/>
+          <w:szCs w:val="24"/>
+        </w:rPr>
+        <w:t xml:space="preserve">list breaks down the </w:t>
+      </w:r>
+      <w:r>
+        <w:rPr>
+          <w:rFonts w:ascii="Times New Roman" w:hAnsi="Times New Roman" w:cs="Times New Roman"/>
+          <w:sz w:val="24"/>
+          <w:szCs w:val="24"/>
+        </w:rPr>
+        <w:t>classes</w:t>
+      </w:r>
+      <w:r>
+        <w:rPr>
+          <w:rFonts w:ascii="Times New Roman" w:hAnsi="Times New Roman" w:cs="Times New Roman"/>
+          <w:sz w:val="24"/>
+          <w:szCs w:val="24"/>
+        </w:rPr>
+        <w:t xml:space="preserve"> each group member</w:t>
+      </w:r>
+      <w:r>
+        <w:rPr>
+          <w:rFonts w:ascii="Times New Roman" w:hAnsi="Times New Roman" w:cs="Times New Roman"/>
+          <w:sz w:val="24"/>
+          <w:szCs w:val="24"/>
+        </w:rPr>
+        <w:t xml:space="preserve"> is working on</w:t>
       </w:r>
       <w:r>
         <w:rPr>
@@ -319,13 +497,79 @@
           <w:szCs w:val="24"/>
         </w:rPr>
       </w:pPr>
-      <w:r>
-        <w:rPr>
-          <w:rFonts w:ascii="Times New Roman" w:hAnsi="Times New Roman" w:cs="Times New Roman"/>
-          <w:sz w:val="24"/>
-          <w:szCs w:val="24"/>
-        </w:rPr>
-        <w:t>Our plan for integrating our separate pieces for the final submission is working separately on different regions/areas of the sketch and combining them later for the sake of efficiency and time. The ship and all its part</w:t>
+    </w:p>
+    <w:p>
+      <w:pPr>
+        <w:spacing w:line="360" w:lineRule="auto"/>
+        <w:rPr>
+          <w:rFonts w:ascii="Times New Roman" w:hAnsi="Times New Roman" w:cs="Times New Roman"/>
+          <w:b/>
+          <w:bCs/>
+          <w:sz w:val="24"/>
+          <w:szCs w:val="24"/>
+          <w:u w:val="single"/>
+        </w:rPr>
+      </w:pPr>
+      <w:r>
+        <w:rPr>
+          <w:rFonts w:ascii="Times New Roman" w:hAnsi="Times New Roman" w:cs="Times New Roman"/>
+          <w:b/>
+          <w:bCs/>
+          <w:sz w:val="24"/>
+          <w:szCs w:val="24"/>
+          <w:u w:val="single"/>
+        </w:rPr>
+        <w:t>Plan Moving Forward:</w:t>
+      </w:r>
+    </w:p>
+    <w:p>
+      <w:pPr>
+        <w:spacing w:line="360" w:lineRule="auto"/>
+        <w:rPr>
+          <w:rFonts w:ascii="Times New Roman" w:hAnsi="Times New Roman" w:cs="Times New Roman"/>
+          <w:sz w:val="24"/>
+          <w:szCs w:val="24"/>
+        </w:rPr>
+      </w:pPr>
+      <w:r>
+        <w:rPr>
+          <w:rFonts w:ascii="Times New Roman" w:hAnsi="Times New Roman" w:cs="Times New Roman"/>
+          <w:sz w:val="24"/>
+          <w:szCs w:val="24"/>
+        </w:rPr>
+        <w:t xml:space="preserve">Our plan for integrating our separate pieces for the final submission is </w:t>
+      </w:r>
+      <w:r>
+        <w:rPr>
+          <w:rFonts w:ascii="Times New Roman" w:hAnsi="Times New Roman" w:cs="Times New Roman"/>
+          <w:sz w:val="24"/>
+          <w:szCs w:val="24"/>
+        </w:rPr>
+        <w:t xml:space="preserve">to </w:t>
+      </w:r>
+      <w:r>
+        <w:rPr>
+          <w:rFonts w:ascii="Times New Roman" w:hAnsi="Times New Roman" w:cs="Times New Roman"/>
+          <w:sz w:val="24"/>
+          <w:szCs w:val="24"/>
+        </w:rPr>
+        <w:t>work separately on different regions/areas</w:t>
+      </w:r>
+      <w:r>
+        <w:rPr>
+          <w:rFonts w:ascii="Times New Roman" w:hAnsi="Times New Roman" w:cs="Times New Roman"/>
+          <w:sz w:val="24"/>
+          <w:szCs w:val="24"/>
+        </w:rPr>
+        <w:t>/classes</w:t>
+      </w:r>
+      <w:r>
+        <w:rPr>
+          <w:rFonts w:ascii="Times New Roman" w:hAnsi="Times New Roman" w:cs="Times New Roman"/>
+          <w:sz w:val="24"/>
+          <w:szCs w:val="24"/>
+        </w:rPr>
+        <w:t xml:space="preserve"> of the sketch and combining them later for the sake of efficiency and time. The ship and all its part</w:t>
       </w:r>
       <w:r>
         <w:rPr>
@@ -341,7 +585,23 @@
           <w:sz w:val="24"/>
           <w:szCs w:val="24"/>
         </w:rPr>
-        <w:t xml:space="preserve"> will take the middle/lower portion of the sketch, while the cloud portion will be slightly higher, and the sun and moon </w:t>
+        <w:t xml:space="preserve"> will </w:t>
+      </w:r>
+      <w:r>
+        <w:rPr>
+          <w:rFonts w:ascii="Times New Roman" w:hAnsi="Times New Roman" w:cs="Times New Roman"/>
+          <w:sz w:val="24"/>
+          <w:szCs w:val="24"/>
+        </w:rPr>
+        <w:t>cover</w:t>
+      </w:r>
+      <w:r>
+        <w:rPr>
+          <w:rFonts w:ascii="Times New Roman" w:hAnsi="Times New Roman" w:cs="Times New Roman"/>
+          <w:sz w:val="24"/>
+          <w:szCs w:val="24"/>
+        </w:rPr>
+        <w:t xml:space="preserve"> the middle/lower portion of the sketch, while the cloud portion will be slightly higher, and the sun and moon </w:t>
       </w:r>
       <w:r>
         <w:rPr>

</xml_diff>